<commit_message>
Added image fix details
</commit_message>
<xml_diff>
--- a/HTML Email L&L.docx
+++ b/HTML Email L&L.docx
@@ -449,56 +449,68 @@
         <w:lastRenderedPageBreak/>
         <w:t>I prefer to set the table width and avoid left/right padding altogether…use empty TDs for spacing</w:t>
       </w:r>
+    </w:p>
+    <w:p>
+      <w:pPr>
+        <w:pStyle w:val="ListParagraph"/>
+        <w:numPr>
+          <w:ilvl w:val="0"/>
+          <w:numId w:val="1"/>
+        </w:numPr>
+      </w:pPr>
+      <w:r>
+        <w:t>Use standard fonts</w:t>
+      </w:r>
+    </w:p>
+    <w:p>
+      <w:pPr>
+        <w:pStyle w:val="ListParagraph"/>
+        <w:numPr>
+          <w:ilvl w:val="0"/>
+          <w:numId w:val="1"/>
+        </w:numPr>
+      </w:pPr>
+      <w:r>
+        <w:t>Remove borders on images</w:t>
+      </w:r>
+    </w:p>
+    <w:p>
+      <w:pPr>
+        <w:pStyle w:val="ListParagraph"/>
+        <w:numPr>
+          <w:ilvl w:val="0"/>
+          <w:numId w:val="1"/>
+        </w:numPr>
+      </w:pPr>
+      <w:r>
+        <w:t>Never use background images</w:t>
+      </w:r>
+    </w:p>
+    <w:p>
+      <w:pPr>
+        <w:pStyle w:val="ListParagraph"/>
+        <w:numPr>
+          <w:ilvl w:val="0"/>
+          <w:numId w:val="1"/>
+        </w:numPr>
+      </w:pPr>
+      <w:r>
+        <w:t>Alt text on your images</w:t>
+      </w:r>
+    </w:p>
+    <w:p>
+      <w:pPr>
+        <w:pStyle w:val="ListParagraph"/>
+        <w:numPr>
+          <w:ilvl w:val="0"/>
+          <w:numId w:val="1"/>
+        </w:numPr>
+      </w:pPr>
+      <w:r>
+        <w:t>Display:block on all images will remove unintended white space underneath</w:t>
+      </w:r>
       <w:bookmarkStart w:id="0" w:name="_GoBack"/>
       <w:bookmarkEnd w:id="0"/>
-    </w:p>
-    <w:p>
-      <w:pPr>
-        <w:pStyle w:val="ListParagraph"/>
-        <w:numPr>
-          <w:ilvl w:val="0"/>
-          <w:numId w:val="1"/>
-        </w:numPr>
-      </w:pPr>
-      <w:r>
-        <w:t>Use standard fonts</w:t>
-      </w:r>
-    </w:p>
-    <w:p>
-      <w:pPr>
-        <w:pStyle w:val="ListParagraph"/>
-        <w:numPr>
-          <w:ilvl w:val="0"/>
-          <w:numId w:val="1"/>
-        </w:numPr>
-      </w:pPr>
-      <w:r>
-        <w:t>Remove borders on images</w:t>
-      </w:r>
-    </w:p>
-    <w:p>
-      <w:pPr>
-        <w:pStyle w:val="ListParagraph"/>
-        <w:numPr>
-          <w:ilvl w:val="0"/>
-          <w:numId w:val="1"/>
-        </w:numPr>
-      </w:pPr>
-      <w:r>
-        <w:t>Never use background images</w:t>
-      </w:r>
-    </w:p>
-    <w:p>
-      <w:pPr>
-        <w:pStyle w:val="ListParagraph"/>
-        <w:numPr>
-          <w:ilvl w:val="0"/>
-          <w:numId w:val="1"/>
-        </w:numPr>
-      </w:pPr>
-      <w:r>
-        <w:t>Alt text on your images</w:t>
-      </w:r>
     </w:p>
     <w:p>
       <w:pPr>

</xml_diff>